<commit_message>
More changes has been added
</commit_message>
<xml_diff>
--- a/Rent/ПояснительнаяЗаписка/Диплом.docx
+++ b/Rent/ПояснительнаяЗаписка/Диплом.docx
@@ -856,7 +856,7 @@
           </mc:Choice>
           <mc:Fallback>
             <w:pict>
-              <v:line w14:anchorId="1F8228BB" id="Shape 1" o:spid="_x0000_s1026" style="position:absolute;z-index:-251657216;visibility:visible;mso-wrap-style:square;mso-wrap-distance-left:9pt;mso-wrap-distance-top:0;mso-wrap-distance-right:9pt;mso-wrap-distance-bottom:0;mso-position-horizontal:absolute;mso-position-horizontal-relative:text;mso-position-vertical:absolute;mso-position-vertical-relative:text" from="247.75pt,-1.05pt" to="339.55pt,-1.05pt" o:gfxdata="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" o:allowincell="f" filled="t" strokeweight=".25397mm">
+              <v:line w14:anchorId="3ED858E2" id="Shape 1" o:spid="_x0000_s1026" style="position:absolute;z-index:-251657216;visibility:visible;mso-wrap-style:square;mso-wrap-distance-left:9pt;mso-wrap-distance-top:0;mso-wrap-distance-right:9pt;mso-wrap-distance-bottom:0;mso-position-horizontal:absolute;mso-position-horizontal-relative:text;mso-position-vertical:absolute;mso-position-vertical-relative:text" from="247.75pt,-1.05pt" to="339.55pt,-1.05pt" o:gfxdata="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" o:allowincell="f" filled="t" strokeweight=".25397mm">
                 <v:stroke joinstyle="miter"/>
                 <o:lock v:ext="edit" shapetype="f"/>
               </v:line>
@@ -992,7 +992,7 @@
           </mc:Choice>
           <mc:Fallback>
             <w:pict>
-              <v:line w14:anchorId="37280092" id="Shape 2" o:spid="_x0000_s1026" style="position:absolute;z-index:-251656192;visibility:visible;mso-wrap-style:square;mso-wrap-distance-left:9pt;mso-wrap-distance-top:0;mso-wrap-distance-right:9pt;mso-wrap-distance-bottom:0;mso-position-horizontal:absolute;mso-position-horizontal-relative:text;mso-position-vertical:absolute;mso-position-vertical-relative:text" from="247.75pt,-1.05pt" to="357.1pt,-1.05pt" o:gfxdata="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" o:allowincell="f" filled="t" strokeweight=".25397mm">
+              <v:line w14:anchorId="0E56FC60" id="Shape 2" o:spid="_x0000_s1026" style="position:absolute;z-index:-251656192;visibility:visible;mso-wrap-style:square;mso-wrap-distance-left:9pt;mso-wrap-distance-top:0;mso-wrap-distance-right:9pt;mso-wrap-distance-bottom:0;mso-position-horizontal:absolute;mso-position-horizontal-relative:text;mso-position-vertical:absolute;mso-position-vertical-relative:text" from="247.75pt,-1.05pt" to="357.1pt,-1.05pt" o:gfxdata="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" o:allowincell="f" filled="t" strokeweight=".25397mm">
                 <v:stroke joinstyle="miter"/>
                 <o:lock v:ext="edit" shapetype="f"/>
               </v:line>
@@ -1267,25 +1267,6 @@
       <w:pPr>
         <w:pStyle w:val="a4"/>
         <w:rPr>
-          <w:sz w:val="20"/>
-          <w:szCs w:val="20"/>
-          <w:lang w:val="ru-RU"/>
-        </w:rPr>
-      </w:pPr>
-    </w:p>
-    <w:p>
-      <w:pPr>
-        <w:spacing w:line="336" w:lineRule="exact"/>
-        <w:rPr>
-          <w:sz w:val="20"/>
-          <w:szCs w:val="20"/>
-        </w:rPr>
-      </w:pPr>
-    </w:p>
-    <w:p>
-      <w:pPr>
-        <w:pStyle w:val="a4"/>
-        <w:rPr>
           <w:rFonts w:eastAsia="Times New Roman"/>
           <w:lang w:val="ru-RU"/>
         </w:rPr>
@@ -1537,6 +1518,7 @@
           <w:docPartUnique/>
         </w:docPartObj>
       </w:sdtPr>
+      <w:sdtEndPr/>
       <w:sdtContent>
         <w:p>
           <w:pPr>
@@ -2685,7 +2667,15 @@
         <w:rPr>
           <w:lang w:val="ru-RU"/>
         </w:rPr>
-        <w:t xml:space="preserve">са, так и страны, так как в перспективе увеличивает </w:t>
+        <w:t xml:space="preserve">са, так и страны, </w:t>
+      </w:r>
+      <w:bookmarkStart w:id="1" w:name="_GoBack"/>
+      <w:bookmarkEnd w:id="1"/>
+      <w:r>
+        <w:rPr>
+          <w:lang w:val="ru-RU"/>
+        </w:rPr>
+        <w:t xml:space="preserve">так как в перспективе увеличивает </w:t>
       </w:r>
       <w:r>
         <w:rPr>
@@ -2713,25 +2703,25 @@
         </w:rPr>
         <w:br w:type="page"/>
       </w:r>
-      <w:bookmarkStart w:id="1" w:name="_Toc42788338"/>
+      <w:bookmarkStart w:id="2" w:name="_Toc42788338"/>
       <w:r>
         <w:lastRenderedPageBreak/>
         <w:t>1 Постановка задачи</w:t>
       </w:r>
-      <w:bookmarkEnd w:id="1"/>
+      <w:bookmarkEnd w:id="2"/>
     </w:p>
     <w:p>
       <w:pPr>
         <w:pStyle w:val="2"/>
       </w:pPr>
-      <w:bookmarkStart w:id="2" w:name="_Toc42788339"/>
+      <w:bookmarkStart w:id="3" w:name="_Toc42788339"/>
       <w:r>
         <w:t xml:space="preserve">1.1 Анализ деятельности </w:t>
       </w:r>
       <w:r>
         <w:t>сайта аренды вещей</w:t>
       </w:r>
-      <w:bookmarkEnd w:id="2"/>
+      <w:bookmarkEnd w:id="3"/>
     </w:p>
     <w:p>
       <w:pPr>
@@ -3254,7 +3244,7 @@
       <w:pPr>
         <w:pStyle w:val="2"/>
       </w:pPr>
-      <w:bookmarkStart w:id="3" w:name="_Toc42788340"/>
+      <w:bookmarkStart w:id="4" w:name="_Toc42788340"/>
       <w:r>
         <w:lastRenderedPageBreak/>
         <w:t>1.2 Анализ существующих си</w:t>
@@ -3262,13 +3252,13 @@
       <w:r>
         <w:t>стем</w:t>
       </w:r>
-      <w:bookmarkEnd w:id="3"/>
+      <w:bookmarkEnd w:id="4"/>
     </w:p>
     <w:p>
       <w:pPr>
         <w:pStyle w:val="3"/>
       </w:pPr>
-      <w:bookmarkStart w:id="4" w:name="_Toc42788341"/>
+      <w:bookmarkStart w:id="5" w:name="_Toc42788341"/>
       <w:r>
         <w:t xml:space="preserve">1.2.1 </w:t>
       </w:r>
@@ -3278,7 +3268,7 @@
       <w:r>
         <w:t>lama</w:t>
       </w:r>
-      <w:bookmarkEnd w:id="4"/>
+      <w:bookmarkEnd w:id="5"/>
     </w:p>
     <w:p>
       <w:pPr>
@@ -3573,12 +3563,12 @@
       <w:pPr>
         <w:pStyle w:val="3"/>
       </w:pPr>
-      <w:bookmarkStart w:id="5" w:name="_Toc42788342"/>
+      <w:bookmarkStart w:id="6" w:name="_Toc42788342"/>
       <w:r>
         <w:lastRenderedPageBreak/>
         <w:t>1.2.2 OneTwoRent</w:t>
       </w:r>
-      <w:bookmarkEnd w:id="5"/>
+      <w:bookmarkEnd w:id="6"/>
     </w:p>
     <w:p>
       <w:pPr>
@@ -3737,7 +3727,7 @@
       <w:pPr>
         <w:pStyle w:val="3"/>
       </w:pPr>
-      <w:bookmarkStart w:id="6" w:name="_Toc42788343"/>
+      <w:bookmarkStart w:id="7" w:name="_Toc42788343"/>
       <w:r>
         <w:lastRenderedPageBreak/>
         <w:t>1.2.</w:t>
@@ -3748,7 +3738,7 @@
       <w:r>
         <w:t xml:space="preserve"> next2u</w:t>
       </w:r>
-      <w:bookmarkEnd w:id="6"/>
+      <w:bookmarkEnd w:id="7"/>
     </w:p>
     <w:p>
       <w:pPr>
@@ -3989,7 +3979,7 @@
       <w:pPr>
         <w:pStyle w:val="2"/>
       </w:pPr>
-      <w:bookmarkStart w:id="7" w:name="_Toc42788344"/>
+      <w:bookmarkStart w:id="8" w:name="_Toc42788344"/>
       <w:r>
         <w:lastRenderedPageBreak/>
         <w:t xml:space="preserve">1.3 </w:t>
@@ -3997,7 +3987,7 @@
       <w:r>
         <w:t>Сравнительная таблица</w:t>
       </w:r>
-      <w:bookmarkEnd w:id="7"/>
+      <w:bookmarkEnd w:id="8"/>
     </w:p>
     <w:p>
       <w:pPr>
@@ -5296,22 +5286,22 @@
       <w:pPr>
         <w:pStyle w:val="1"/>
       </w:pPr>
-      <w:bookmarkStart w:id="8" w:name="_Toc42788345"/>
+      <w:bookmarkStart w:id="9" w:name="_Toc42788345"/>
       <w:r>
         <w:lastRenderedPageBreak/>
         <w:t>2 ПРОЕКТИРОВАНИЕ ПРОГРАММНОГО ПРОДУКТА</w:t>
       </w:r>
-      <w:bookmarkEnd w:id="8"/>
+      <w:bookmarkEnd w:id="9"/>
     </w:p>
     <w:p>
       <w:pPr>
         <w:pStyle w:val="2"/>
       </w:pPr>
-      <w:bookmarkStart w:id="9" w:name="_Toc42788346"/>
+      <w:bookmarkStart w:id="10" w:name="_Toc42788346"/>
       <w:r>
         <w:t>2.1 Разработка структуры ИС</w:t>
       </w:r>
-      <w:bookmarkEnd w:id="9"/>
+      <w:bookmarkEnd w:id="10"/>
     </w:p>
     <w:p>
       <w:pPr>
@@ -5319,13 +5309,21 @@
         <w:rPr>
           <w:sz w:val="20"/>
           <w:szCs w:val="20"/>
-        </w:rPr>
-      </w:pPr>
-      <w:r>
-        <w:rPr>
-          <w:rFonts w:eastAsia="Times New Roman"/>
-        </w:rPr>
-        <w:t>UML (унифицированный язык моделирования) – язык графического описания для объектного моделирования.</w:t>
+          <w:lang w:val="ru-RU"/>
+        </w:rPr>
+      </w:pPr>
+      <w:r>
+        <w:rPr>
+          <w:rFonts w:eastAsia="Times New Roman"/>
+        </w:rPr>
+        <w:t>UML</w:t>
+      </w:r>
+      <w:r>
+        <w:rPr>
+          <w:rFonts w:eastAsia="Times New Roman"/>
+          <w:lang w:val="ru-RU"/>
+        </w:rPr>
+        <w:t xml:space="preserve"> (унифицированный язык моделирования) – язык графического описания для объектного моделирования.</w:t>
       </w:r>
     </w:p>
     <w:p>
@@ -5334,6 +5332,7 @@
         <w:rPr>
           <w:sz w:val="20"/>
           <w:szCs w:val="20"/>
+          <w:lang w:val="ru-RU"/>
         </w:rPr>
       </w:pPr>
     </w:p>
@@ -5756,8 +5755,14 @@
     <w:p>
       <w:pPr>
         <w:pStyle w:val="a4"/>
-      </w:pPr>
-      <w:r>
+        <w:rPr>
+          <w:lang w:val="ru-RU"/>
+        </w:rPr>
+      </w:pPr>
+      <w:r>
+        <w:rPr>
+          <w:lang w:val="ru-RU"/>
+        </w:rPr>
         <w:t>Данное приложение позволяет решить ряд определенных задач:</w:t>
       </w:r>
     </w:p>
@@ -5768,8 +5773,14 @@
           <w:ilvl w:val="0"/>
           <w:numId w:val="21"/>
         </w:numPr>
-      </w:pPr>
-      <w:r>
+        <w:rPr>
+          <w:lang w:val="ru-RU"/>
+        </w:rPr>
+      </w:pPr>
+      <w:r>
+        <w:rPr>
+          <w:lang w:val="ru-RU"/>
+        </w:rPr>
         <w:t>объединение работы арендатора, арендодателя, модератора, администратора в одной системе;</w:t>
       </w:r>
     </w:p>
@@ -5780,8 +5791,14 @@
           <w:ilvl w:val="0"/>
           <w:numId w:val="21"/>
         </w:numPr>
-      </w:pPr>
-      <w:r>
+        <w:rPr>
+          <w:lang w:val="ru-RU"/>
+        </w:rPr>
+      </w:pPr>
+      <w:r>
+        <w:rPr>
+          <w:lang w:val="ru-RU"/>
+        </w:rPr>
         <w:t>автоматизация сервиса для арендаторов и арендодателей;</w:t>
       </w:r>
     </w:p>
@@ -5792,8 +5809,14 @@
           <w:ilvl w:val="0"/>
           <w:numId w:val="21"/>
         </w:numPr>
-      </w:pPr>
-      <w:r>
+        <w:rPr>
+          <w:lang w:val="ru-RU"/>
+        </w:rPr>
+      </w:pPr>
+      <w:r>
+        <w:rPr>
+          <w:lang w:val="ru-RU"/>
+        </w:rPr>
         <w:t>возможность работы с системой платежей;</w:t>
       </w:r>
     </w:p>
@@ -5804,8 +5827,14 @@
           <w:ilvl w:val="0"/>
           <w:numId w:val="21"/>
         </w:numPr>
-      </w:pPr>
-      <w:r>
+        <w:rPr>
+          <w:lang w:val="ru-RU"/>
+        </w:rPr>
+      </w:pPr>
+      <w:r>
+        <w:rPr>
+          <w:lang w:val="ru-RU"/>
+        </w:rPr>
         <w:t>создание индивидуального кабинета с необходимыми возможностями;</w:t>
       </w:r>
     </w:p>
@@ -5816,8 +5845,14 @@
           <w:ilvl w:val="0"/>
           <w:numId w:val="21"/>
         </w:numPr>
-      </w:pPr>
-      <w:r>
+        <w:rPr>
+          <w:lang w:val="ru-RU"/>
+        </w:rPr>
+      </w:pPr>
+      <w:r>
+        <w:rPr>
+          <w:lang w:val="ru-RU"/>
+        </w:rPr>
         <w:t>удобная, понятная, и простая в использовании система.</w:t>
       </w:r>
     </w:p>
@@ -5855,7 +5890,28 @@
         </w:rPr>
       </w:pPr>
       <w:r>
-        <w:t xml:space="preserve">Основной язык, используемый в Web-приложении, C# - является объектно-ориентированным. </w:t>
+        <w:rPr>
+          <w:lang w:val="ru-RU"/>
+        </w:rPr>
+        <w:t xml:space="preserve">Основной язык, используемый в </w:t>
+      </w:r>
+      <w:r>
+        <w:t>Web</w:t>
+      </w:r>
+      <w:r>
+        <w:rPr>
+          <w:lang w:val="ru-RU"/>
+        </w:rPr>
+        <w:t xml:space="preserve">-приложении, </w:t>
+      </w:r>
+      <w:r>
+        <w:t>C</w:t>
+      </w:r>
+      <w:r>
+        <w:rPr>
+          <w:lang w:val="ru-RU"/>
+        </w:rPr>
+        <w:t xml:space="preserve"># - является объектно-ориентированным. </w:t>
       </w:r>
       <w:r>
         <w:rPr>
@@ -6051,69 +6107,175 @@
     <w:p>
       <w:pPr>
         <w:pStyle w:val="a4"/>
-      </w:pPr>
-      <w:r>
-        <w:t>MVC (model - view - controller) предполагает разделение приложения на три компонента:</w:t>
+        <w:rPr>
+          <w:lang w:val="ru-RU"/>
+        </w:rPr>
+      </w:pPr>
+      <w:r>
+        <w:t>MVC</w:t>
+      </w:r>
+      <w:r>
+        <w:rPr>
+          <w:lang w:val="ru-RU"/>
+        </w:rPr>
+        <w:t xml:space="preserve"> (</w:t>
+      </w:r>
+      <w:r>
+        <w:t>model</w:t>
+      </w:r>
+      <w:r>
+        <w:rPr>
+          <w:lang w:val="ru-RU"/>
+        </w:rPr>
+        <w:t xml:space="preserve"> - </w:t>
+      </w:r>
+      <w:r>
+        <w:t>view</w:t>
+      </w:r>
+      <w:r>
+        <w:rPr>
+          <w:lang w:val="ru-RU"/>
+        </w:rPr>
+        <w:t xml:space="preserve"> - </w:t>
+      </w:r>
+      <w:r>
+        <w:t>controller</w:t>
+      </w:r>
+      <w:r>
+        <w:rPr>
+          <w:lang w:val="ru-RU"/>
+        </w:rPr>
+        <w:t>) предполагает разделение приложения на три компонента:</w:t>
       </w:r>
     </w:p>
     <w:p>
       <w:pPr>
         <w:pStyle w:val="a4"/>
+        <w:rPr>
+          <w:lang w:val="ru-RU"/>
+        </w:rPr>
       </w:pPr>
       <w:r>
         <w:rPr>
           <w:rStyle w:val="bb"/>
+          <w:lang w:val="ru-RU"/>
         </w:rPr>
         <w:t>Контроллер</w:t>
       </w:r>
       <w:r>
-        <w:t> (controller) представляет класс, обеспечивающий связь между пользователем и системой, представлением и хранилищем данных. Он получает вводимые пользователем данные и обрабатывает их. И в зависимости от результатов обработки отправляет пользователю определенный вывод, например, в виде представления.</w:t>
+        <w:t> </w:t>
+      </w:r>
+      <w:r>
+        <w:rPr>
+          <w:lang w:val="ru-RU"/>
+        </w:rPr>
+        <w:t>(</w:t>
+      </w:r>
+      <w:r>
+        <w:t>controller</w:t>
+      </w:r>
+      <w:r>
+        <w:rPr>
+          <w:lang w:val="ru-RU"/>
+        </w:rPr>
+        <w:t>) представляет класс, обеспечивающий связь между пользователем и системой, представлением и хранилищем данных. Он получает вводимые пользователем данные и обрабатывает их. И в зависимости от результатов обработки отправляет пользователю определенный вывод, например, в виде представления.</w:t>
       </w:r>
     </w:p>
     <w:p>
       <w:pPr>
         <w:pStyle w:val="a4"/>
+        <w:rPr>
+          <w:lang w:val="ru-RU"/>
+        </w:rPr>
       </w:pPr>
       <w:r>
         <w:rPr>
           <w:rStyle w:val="bb"/>
+          <w:lang w:val="ru-RU"/>
         </w:rPr>
         <w:t>Представление</w:t>
       </w:r>
       <w:r>
-        <w:t> (view) - это собственно визуальная часть или пользовательский интерфейс приложения. Как правило, html-стран</w:t>
-      </w:r>
-      <w:bookmarkStart w:id="10" w:name="_GoBack"/>
-      <w:bookmarkEnd w:id="10"/>
-      <w:r>
-        <w:t>ица, которую пользователь видит, зайдя на сайт.</w:t>
+        <w:t> </w:t>
+      </w:r>
+      <w:r>
+        <w:rPr>
+          <w:lang w:val="ru-RU"/>
+        </w:rPr>
+        <w:t>(</w:t>
+      </w:r>
+      <w:r>
+        <w:t>view</w:t>
+      </w:r>
+      <w:r>
+        <w:rPr>
+          <w:lang w:val="ru-RU"/>
+        </w:rPr>
+        <w:t xml:space="preserve">) - это собственно визуальная часть или пользовательский интерфейс приложения. Как правило, </w:t>
+      </w:r>
+      <w:r>
+        <w:t>html</w:t>
+      </w:r>
+      <w:r>
+        <w:rPr>
+          <w:lang w:val="ru-RU"/>
+        </w:rPr>
+        <w:t>-страница, которую пользователь видит, зайдя на сайт.</w:t>
       </w:r>
     </w:p>
     <w:p>
       <w:pPr>
         <w:pStyle w:val="a4"/>
+        <w:rPr>
+          <w:lang w:val="ru-RU"/>
+        </w:rPr>
       </w:pPr>
       <w:r>
         <w:rPr>
           <w:rStyle w:val="bb"/>
+          <w:lang w:val="ru-RU"/>
         </w:rPr>
         <w:t>Модель</w:t>
       </w:r>
       <w:r>
-        <w:t> (model) представляет класс, описывающий логику используемых данных.</w:t>
+        <w:t> </w:t>
+      </w:r>
+      <w:r>
+        <w:rPr>
+          <w:lang w:val="ru-RU"/>
+        </w:rPr>
+        <w:t>(</w:t>
+      </w:r>
+      <w:r>
+        <w:t>model</w:t>
+      </w:r>
+      <w:r>
+        <w:rPr>
+          <w:lang w:val="ru-RU"/>
+        </w:rPr>
+        <w:t>) представляет класс, описывающий логику используемых данных.</w:t>
       </w:r>
     </w:p>
     <w:p>
       <w:pPr>
         <w:pStyle w:val="a4"/>
-      </w:pPr>
-      <w:r>
+        <w:rPr>
+          <w:lang w:val="ru-RU"/>
+        </w:rPr>
+      </w:pPr>
+      <w:r>
+        <w:rPr>
+          <w:lang w:val="ru-RU"/>
+        </w:rPr>
         <w:t>Клиент:</w:t>
       </w:r>
     </w:p>
     <w:p>
       <w:pPr>
         <w:pStyle w:val="a4"/>
+        <w:rPr>
+          <w:lang w:val="ru-RU"/>
+        </w:rPr>
       </w:pPr>
       <w:r>
         <w:t>HTML</w:t>
@@ -6143,7 +6305,40 @@
         <w:t xml:space="preserve"> (язык программирования с помощью которого веб-страницам придается интерактивность). </w:t>
       </w:r>
       <w:r>
-        <w:t>JQuery (библиотека JavaScript, которая основана на взаимодействии языка HTML и JavaScript)</w:t>
+        <w:t>JQuery</w:t>
+      </w:r>
+      <w:r>
+        <w:rPr>
+          <w:lang w:val="ru-RU"/>
+        </w:rPr>
+        <w:t xml:space="preserve"> (библиотека </w:t>
+      </w:r>
+      <w:r>
+        <w:t>JavaScript</w:t>
+      </w:r>
+      <w:r>
+        <w:rPr>
+          <w:lang w:val="ru-RU"/>
+        </w:rPr>
+        <w:t xml:space="preserve">, которая основана на взаимодействии языка </w:t>
+      </w:r>
+      <w:r>
+        <w:t>HTML</w:t>
+      </w:r>
+      <w:r>
+        <w:rPr>
+          <w:lang w:val="ru-RU"/>
+        </w:rPr>
+        <w:t xml:space="preserve"> и </w:t>
+      </w:r>
+      <w:r>
+        <w:t>JavaScript</w:t>
+      </w:r>
+      <w:r>
+        <w:rPr>
+          <w:lang w:val="ru-RU"/>
+        </w:rPr>
+        <w:t>)</w:t>
       </w:r>
     </w:p>
     <w:p>
@@ -6194,6 +6389,7 @@
         <w:docPartUnique/>
       </w:docPartObj>
     </w:sdtPr>
+    <w:sdtEndPr/>
     <w:sdtContent>
       <w:p>
         <w:pPr>
@@ -6213,7 +6409,7 @@
           <w:rPr>
             <w:noProof/>
           </w:rPr>
-          <w:t>16</w:t>
+          <w:t>4</w:t>
         </w:r>
         <w:r>
           <w:fldChar w:fldCharType="end"/>
@@ -7973,15 +8169,6 @@
   </w:num>
   <w:num w:numId="18">
     <w:abstractNumId w:val="2"/>
-    <w:lvlOverride w:ilvl="0"/>
-    <w:lvlOverride w:ilvl="1"/>
-    <w:lvlOverride w:ilvl="2"/>
-    <w:lvlOverride w:ilvl="3"/>
-    <w:lvlOverride w:ilvl="4"/>
-    <w:lvlOverride w:ilvl="5"/>
-    <w:lvlOverride w:ilvl="6"/>
-    <w:lvlOverride w:ilvl="7"/>
-    <w:lvlOverride w:ilvl="8"/>
   </w:num>
   <w:num w:numId="19">
     <w:abstractNumId w:val="17"/>
@@ -9115,7 +9302,7 @@
 </file>
 
 <file path=customXml/itemProps1.xml><?xml version="1.0" encoding="utf-8"?>
-<ds:datastoreItem xmlns:ds="http://schemas.openxmlformats.org/officeDocument/2006/customXml" ds:itemID="{F03A28FD-0CC9-45E8-AA87-712A3794965D}">
+<ds:datastoreItem xmlns:ds="http://schemas.openxmlformats.org/officeDocument/2006/customXml" ds:itemID="{C5ABF45E-AD35-41D1-9E96-6A0035099777}">
   <ds:schemaRefs>
     <ds:schemaRef ds:uri="http://schemas.openxmlformats.org/officeDocument/2006/bibliography"/>
   </ds:schemaRefs>

</xml_diff>